<commit_message>
add version final of part 1
</commit_message>
<xml_diff>
--- a/PARTE 1 - DESCRICAO DO PROBLEMA/d - Estudo e Discussao do Modelo/AnaliseModelo.docx
+++ b/PARTE 1 - DESCRICAO DO PROBLEMA/d - Estudo e Discussao do Modelo/AnaliseModelo.docx
@@ -35,6 +35,13 @@
         </w:rPr>
         <w:t xml:space="preserve">Decompomos algumas relações em relações menores, como por exemplo </w:t>
       </w:r>
+      <w:r>
+        <w:rPr>
+          <w:sz w:val="20"/>
+          <w:szCs w:val="20"/>
+        </w:rPr>
+        <w:t xml:space="preserve">a de </w:t>
+      </w:r>
       <w:proofErr w:type="spellStart"/>
       <w:r>
         <w:rPr>
@@ -67,13 +74,34 @@
         </w:rPr>
         <w:t xml:space="preserve">, </w:t>
       </w:r>
+      <w:r>
+        <w:rPr>
+          <w:sz w:val="20"/>
+          <w:szCs w:val="20"/>
+        </w:rPr>
+        <w:t>M</w:t>
+      </w:r>
+      <w:r>
+        <w:rPr>
+          <w:sz w:val="20"/>
+          <w:szCs w:val="20"/>
+        </w:rPr>
+        <w:t xml:space="preserve">anager, </w:t>
+      </w:r>
       <w:proofErr w:type="spellStart"/>
       <w:r>
         <w:rPr>
           <w:sz w:val="20"/>
           <w:szCs w:val="20"/>
         </w:rPr>
-        <w:t>analyst</w:t>
+        <w:t>E</w:t>
+      </w:r>
+      <w:r>
+        <w:rPr>
+          <w:sz w:val="20"/>
+          <w:szCs w:val="20"/>
+        </w:rPr>
+        <w:t>specialist</w:t>
       </w:r>
       <w:proofErr w:type="spellEnd"/>
       <w:r>
@@ -81,7 +109,7 @@
           <w:sz w:val="20"/>
           <w:szCs w:val="20"/>
         </w:rPr>
-        <w:t xml:space="preserve">, manager, </w:t>
+        <w:t xml:space="preserve"> e </w:t>
       </w:r>
       <w:proofErr w:type="spellStart"/>
       <w:r>
@@ -89,7 +117,14 @@
           <w:sz w:val="20"/>
           <w:szCs w:val="20"/>
         </w:rPr>
-        <w:t>especialist</w:t>
+        <w:t>A</w:t>
+      </w:r>
+      <w:r>
+        <w:rPr>
+          <w:sz w:val="20"/>
+          <w:szCs w:val="20"/>
+        </w:rPr>
+        <w:t>nalyst</w:t>
       </w:r>
       <w:proofErr w:type="spellEnd"/>
       <w:r>
@@ -119,7 +154,14 @@
           <w:sz w:val="20"/>
           <w:szCs w:val="20"/>
         </w:rPr>
-        <w:t>employee</w:t>
+        <w:t>E</w:t>
+      </w:r>
+      <w:r>
+        <w:rPr>
+          <w:sz w:val="20"/>
+          <w:szCs w:val="20"/>
+        </w:rPr>
+        <w:t>mployee</w:t>
       </w:r>
       <w:proofErr w:type="spellEnd"/>
       <w:r>
@@ -173,7 +215,21 @@
           <w:sz w:val="20"/>
           <w:szCs w:val="20"/>
         </w:rPr>
-        <w:t xml:space="preserve">No começo, a entidade TEAM tinha um atributo chamado </w:t>
+        <w:t>No começo, a entidade T</w:t>
+      </w:r>
+      <w:r>
+        <w:rPr>
+          <w:sz w:val="20"/>
+          <w:szCs w:val="20"/>
+        </w:rPr>
+        <w:t>eam</w:t>
+      </w:r>
+      <w:r>
+        <w:rPr>
+          <w:sz w:val="20"/>
+          <w:szCs w:val="20"/>
+        </w:rPr>
+        <w:t xml:space="preserve"> tinha um atributo chamado </w:t>
       </w:r>
       <w:proofErr w:type="spellStart"/>
       <w:r>
@@ -189,7 +245,35 @@
           <w:sz w:val="20"/>
           <w:szCs w:val="20"/>
         </w:rPr>
-        <w:t xml:space="preserve"> que registrava a quantidade de empregados que faziam parte daquele time, contudo ao fazer o estudo da forma normal percebemos que esse atributo poderia ser calculado. Com isso, removemos ele para deixar na terceira forma normal. </w:t>
+        <w:t xml:space="preserve"> que registrava a quantidade de empregados que faziam parte daquele time, contudo ao fazer o estudo da forma normal percebemos que esse atributo poderia ser calculado. Com isso, removemos ele para deixar na terceira forma normal</w:t>
+      </w:r>
+      <w:r>
+        <w:rPr>
+          <w:sz w:val="20"/>
+          <w:szCs w:val="20"/>
+        </w:rPr>
+        <w:t xml:space="preserve"> assim como todos os outros atributos </w:t>
+      </w:r>
+      <w:r>
+        <w:rPr>
+          <w:sz w:val="20"/>
+          <w:szCs w:val="20"/>
+        </w:rPr>
+        <w:t xml:space="preserve">que tinham </w:t>
+      </w:r>
+      <w:r>
+        <w:rPr>
+          <w:sz w:val="20"/>
+          <w:szCs w:val="20"/>
+        </w:rPr>
+        <w:t>a mesma finalidade presentes em outras entidades</w:t>
+      </w:r>
+      <w:r>
+        <w:rPr>
+          <w:sz w:val="20"/>
+          <w:szCs w:val="20"/>
+        </w:rPr>
+        <w:t xml:space="preserve">. </w:t>
       </w:r>
     </w:p>
     <w:p>

</xml_diff>